<commit_message>
Corregi clase 7 y resolvi ejercicio clase 9
</commit_message>
<xml_diff>
--- a/Clase 7- Estructura/Alumnos/Taglioli_Carolina/Ejercicio 2.docx
+++ b/Clase 7- Estructura/Alumnos/Taglioli_Carolina/Ejercicio 2.docx
@@ -235,45 +235,76 @@
       <w:r>
         <w:t xml:space="preserve"> Ryzen 5 3600</w:t>
       </w:r>
-    </w:p>
-    <w:p>
-      <w:r>
+      <w:r>
+        <w:t xml:space="preserve"> cyberpunk</w:t>
+      </w:r>
+    </w:p>
+    <w:p>
+      <w:pPr>
+        <w:rPr>
+          <w:lang w:val="es-AR"/>
+        </w:rPr>
+      </w:pPr>
+      <w:r>
+        <w:rPr>
+          <w:lang w:val="es-AR"/>
+        </w:rPr>
         <w:t xml:space="preserve">● </w:t>
       </w:r>
       <w:proofErr w:type="spellStart"/>
       <w:r>
+        <w:rPr>
+          <w:lang w:val="es-AR"/>
+        </w:rPr>
         <w:t>Amd</w:t>
       </w:r>
       <w:proofErr w:type="spellEnd"/>
       <w:r>
+        <w:rPr>
+          <w:lang w:val="es-AR"/>
+        </w:rPr>
         <w:t xml:space="preserve"> a8 9600</w:t>
       </w:r>
     </w:p>
     <w:p>
-      <w:r>
-        <w:t>● intel i3 3230</w:t>
-      </w:r>
-    </w:p>
-    <w:p>
-      <w:pPr>
-        <w:rPr>
-          <w:lang w:val="es-AR"/>
-        </w:rPr>
-      </w:pPr>
-      <w:r>
-        <w:rPr>
-          <w:lang w:val="es-AR"/>
-        </w:rPr>
-        <w:t>¿Cuál es para cada uno</w:t>
-      </w:r>
-      <w:r>
-        <w:rPr>
-          <w:lang w:val="es-AR"/>
-        </w:rPr>
-        <w:t>?</w:t>
-      </w:r>
-      <w:bookmarkStart w:id="0" w:name="_GoBack"/>
-      <w:bookmarkEnd w:id="0"/>
+      <w:pPr>
+        <w:rPr>
+          <w:lang w:val="es-AR"/>
+        </w:rPr>
+      </w:pPr>
+      <w:r>
+        <w:rPr>
+          <w:lang w:val="es-AR"/>
+        </w:rPr>
+        <w:t xml:space="preserve">● </w:t>
+      </w:r>
+      <w:proofErr w:type="spellStart"/>
+      <w:r>
+        <w:rPr>
+          <w:lang w:val="es-AR"/>
+        </w:rPr>
+        <w:t>intel</w:t>
+      </w:r>
+      <w:proofErr w:type="spellEnd"/>
+      <w:r>
+        <w:rPr>
+          <w:lang w:val="es-AR"/>
+        </w:rPr>
+        <w:t xml:space="preserve"> i3 3230</w:t>
+      </w:r>
+    </w:p>
+    <w:p>
+      <w:pPr>
+        <w:rPr>
+          <w:lang w:val="es-AR"/>
+        </w:rPr>
+      </w:pPr>
+      <w:r>
+        <w:rPr>
+          <w:lang w:val="es-AR"/>
+        </w:rPr>
+        <w:t>¿Cuál es para cada uno?</w:t>
+      </w:r>
     </w:p>
     <w:p>
       <w:pPr>
@@ -302,7 +333,19 @@
         <w:rPr>
           <w:lang w:val="es-AR"/>
         </w:rPr>
-        <w:t>De acuerdo a algunas especificaciones de los procesadores podemos decir que:</w:t>
+        <w:t>De acuerdo a algunas especificaciones de los p</w:t>
+      </w:r>
+      <w:r>
+        <w:rPr>
+          <w:lang w:val="es-AR"/>
+        </w:rPr>
+        <w:t>rogramas que desean utilizar</w:t>
+      </w:r>
+      <w:r>
+        <w:rPr>
+          <w:lang w:val="es-AR"/>
+        </w:rPr>
+        <w:t xml:space="preserve"> podemos decir que:</w:t>
       </w:r>
     </w:p>
     <w:p>
@@ -343,21 +386,348 @@
         <w:rPr>
           <w:lang w:val="es-AR"/>
         </w:rPr>
-        <w:t xml:space="preserve"> 5 3600</w:t>
-      </w:r>
-      <w:r>
-        <w:rPr>
-          <w:lang w:val="es-AR"/>
-        </w:rPr>
-        <w:t>: es para el hermano mayor</w:t>
-      </w:r>
-      <w:r>
-        <w:rPr>
-          <w:lang w:val="es-AR"/>
-        </w:rPr>
-        <w:t xml:space="preserve"> ya que es uno de </w:t>
-      </w:r>
-      <w:proofErr w:type="gramStart"/>
+        <w:t xml:space="preserve"> 5 3600: </w:t>
+      </w:r>
+      <w:r>
+        <w:rPr>
+          <w:lang w:val="es-AR"/>
+        </w:rPr>
+        <w:t xml:space="preserve">es para </w:t>
+      </w:r>
+      <w:proofErr w:type="spellStart"/>
+      <w:r>
+        <w:rPr>
+          <w:lang w:val="es-AR"/>
+        </w:rPr>
+        <w:t>Matilda</w:t>
+      </w:r>
+      <w:proofErr w:type="spellEnd"/>
+      <w:r>
+        <w:rPr>
+          <w:lang w:val="es-AR"/>
+        </w:rPr>
+        <w:t xml:space="preserve">, ya que las especificaciones </w:t>
+      </w:r>
+      <w:proofErr w:type="spellStart"/>
+      <w:r>
+        <w:rPr>
+          <w:lang w:val="es-AR"/>
+        </w:rPr>
+        <w:t>minimas</w:t>
+      </w:r>
+      <w:proofErr w:type="spellEnd"/>
+      <w:r>
+        <w:rPr>
+          <w:lang w:val="es-AR"/>
+        </w:rPr>
+        <w:t xml:space="preserve"> de </w:t>
+      </w:r>
+      <w:proofErr w:type="spellStart"/>
+      <w:r>
+        <w:rPr>
+          <w:lang w:val="es-AR"/>
+        </w:rPr>
+        <w:t>Cyberpunk</w:t>
+      </w:r>
+      <w:proofErr w:type="spellEnd"/>
+      <w:r>
+        <w:rPr>
+          <w:lang w:val="es-AR"/>
+        </w:rPr>
+        <w:t xml:space="preserve"> 2077</w:t>
+      </w:r>
+      <w:r>
+        <w:rPr>
+          <w:lang w:val="es-AR"/>
+        </w:rPr>
+        <w:t xml:space="preserve"> son:</w:t>
+      </w:r>
+    </w:p>
+    <w:p>
+      <w:pPr>
+        <w:numPr>
+          <w:ilvl w:val="0"/>
+          <w:numId w:val="1"/>
+        </w:numPr>
+        <w:shd w:val="clear" w:color="auto" w:fill="FFFFFF"/>
+        <w:spacing w:after="60" w:line="240" w:lineRule="auto"/>
+        <w:ind w:left="450"/>
+        <w:rPr>
+          <w:rFonts w:eastAsia="Times New Roman" w:cstheme="minorHAnsi"/>
+          <w:color w:val="202124"/>
+          <w:szCs w:val="24"/>
+        </w:rPr>
+      </w:pPr>
+      <w:r>
+        <w:rPr>
+          <w:rFonts w:eastAsia="Times New Roman" w:cstheme="minorHAnsi"/>
+          <w:color w:val="202124"/>
+          <w:szCs w:val="24"/>
+        </w:rPr>
+        <w:t>Windows 7 o 10 </w:t>
+      </w:r>
+      <w:r>
+        <w:rPr>
+          <w:rFonts w:eastAsia="Times New Roman" w:cstheme="minorHAnsi"/>
+          <w:b/>
+          <w:bCs/>
+          <w:color w:val="202124"/>
+          <w:szCs w:val="24"/>
+        </w:rPr>
+        <w:t>de</w:t>
+      </w:r>
+      <w:r>
+        <w:rPr>
+          <w:rFonts w:eastAsia="Times New Roman" w:cstheme="minorHAnsi"/>
+          <w:color w:val="202124"/>
+          <w:szCs w:val="24"/>
+        </w:rPr>
+        <w:t> 64 bit.</w:t>
+      </w:r>
+    </w:p>
+    <w:p>
+      <w:pPr>
+        <w:numPr>
+          <w:ilvl w:val="0"/>
+          <w:numId w:val="1"/>
+        </w:numPr>
+        <w:shd w:val="clear" w:color="auto" w:fill="FFFFFF"/>
+        <w:spacing w:after="60" w:line="240" w:lineRule="auto"/>
+        <w:ind w:left="450"/>
+        <w:rPr>
+          <w:rFonts w:eastAsia="Times New Roman" w:cstheme="minorHAnsi"/>
+          <w:color w:val="202124"/>
+          <w:szCs w:val="24"/>
+        </w:rPr>
+      </w:pPr>
+      <w:r>
+        <w:rPr>
+          <w:rFonts w:eastAsia="Times New Roman" w:cstheme="minorHAnsi"/>
+          <w:color w:val="202124"/>
+          <w:szCs w:val="24"/>
+        </w:rPr>
+        <w:t>Intel Core i5 3570K o AMD FX 8310.</w:t>
+      </w:r>
+    </w:p>
+    <w:p>
+      <w:pPr>
+        <w:numPr>
+          <w:ilvl w:val="0"/>
+          <w:numId w:val="1"/>
+        </w:numPr>
+        <w:shd w:val="clear" w:color="auto" w:fill="FFFFFF"/>
+        <w:spacing w:after="60" w:line="240" w:lineRule="auto"/>
+        <w:ind w:left="450"/>
+        <w:rPr>
+          <w:rFonts w:eastAsia="Times New Roman" w:cstheme="minorHAnsi"/>
+          <w:color w:val="202124"/>
+          <w:szCs w:val="24"/>
+        </w:rPr>
+      </w:pPr>
+      <w:r>
+        <w:rPr>
+          <w:rFonts w:eastAsia="Times New Roman" w:cstheme="minorHAnsi"/>
+          <w:color w:val="202124"/>
+          <w:szCs w:val="24"/>
+        </w:rPr>
+        <w:t>8 GB </w:t>
+      </w:r>
+      <w:r>
+        <w:rPr>
+          <w:rFonts w:eastAsia="Times New Roman" w:cstheme="minorHAnsi"/>
+          <w:b/>
+          <w:bCs/>
+          <w:color w:val="202124"/>
+          <w:szCs w:val="24"/>
+        </w:rPr>
+        <w:t>de</w:t>
+      </w:r>
+      <w:r>
+        <w:rPr>
+          <w:rFonts w:eastAsia="Times New Roman" w:cstheme="minorHAnsi"/>
+          <w:color w:val="202124"/>
+          <w:szCs w:val="24"/>
+        </w:rPr>
+        <w:t> </w:t>
+      </w:r>
+      <w:proofErr w:type="spellStart"/>
+      <w:r>
+        <w:rPr>
+          <w:rFonts w:eastAsia="Times New Roman" w:cstheme="minorHAnsi"/>
+          <w:color w:val="202124"/>
+          <w:szCs w:val="24"/>
+        </w:rPr>
+        <w:t>memoria</w:t>
+      </w:r>
+      <w:proofErr w:type="spellEnd"/>
+      <w:r>
+        <w:rPr>
+          <w:rFonts w:eastAsia="Times New Roman" w:cstheme="minorHAnsi"/>
+          <w:color w:val="202124"/>
+          <w:szCs w:val="24"/>
+        </w:rPr>
+        <w:t xml:space="preserve"> RAM.</w:t>
+      </w:r>
+    </w:p>
+    <w:p>
+      <w:pPr>
+        <w:numPr>
+          <w:ilvl w:val="0"/>
+          <w:numId w:val="1"/>
+        </w:numPr>
+        <w:shd w:val="clear" w:color="auto" w:fill="FFFFFF"/>
+        <w:spacing w:after="60" w:line="240" w:lineRule="auto"/>
+        <w:ind w:left="450"/>
+        <w:rPr>
+          <w:rFonts w:eastAsia="Times New Roman" w:cstheme="minorHAnsi"/>
+          <w:color w:val="202124"/>
+          <w:szCs w:val="24"/>
+          <w:lang w:val="es-AR"/>
+        </w:rPr>
+      </w:pPr>
+      <w:r>
+        <w:rPr>
+          <w:rFonts w:eastAsia="Times New Roman" w:cstheme="minorHAnsi"/>
+          <w:color w:val="202124"/>
+          <w:szCs w:val="24"/>
+          <w:lang w:val="es-AR"/>
+        </w:rPr>
+        <w:t xml:space="preserve">Tarjeta gráfica NVIDIA GTX 780 o AMD </w:t>
+      </w:r>
+      <w:proofErr w:type="spellStart"/>
+      <w:r>
+        <w:rPr>
+          <w:rFonts w:eastAsia="Times New Roman" w:cstheme="minorHAnsi"/>
+          <w:color w:val="202124"/>
+          <w:szCs w:val="24"/>
+          <w:lang w:val="es-AR"/>
+        </w:rPr>
+        <w:t>Radeon</w:t>
+      </w:r>
+      <w:proofErr w:type="spellEnd"/>
+      <w:r>
+        <w:rPr>
+          <w:rFonts w:eastAsia="Times New Roman" w:cstheme="minorHAnsi"/>
+          <w:color w:val="202124"/>
+          <w:szCs w:val="24"/>
+          <w:lang w:val="es-AR"/>
+        </w:rPr>
+        <w:t xml:space="preserve"> RX 470 con 3 GB </w:t>
+      </w:r>
+      <w:r>
+        <w:rPr>
+          <w:rFonts w:eastAsia="Times New Roman" w:cstheme="minorHAnsi"/>
+          <w:b/>
+          <w:bCs/>
+          <w:color w:val="202124"/>
+          <w:szCs w:val="24"/>
+          <w:lang w:val="es-AR"/>
+        </w:rPr>
+        <w:t>de</w:t>
+      </w:r>
+      <w:r>
+        <w:rPr>
+          <w:rFonts w:eastAsia="Times New Roman" w:cstheme="minorHAnsi"/>
+          <w:color w:val="202124"/>
+          <w:szCs w:val="24"/>
+          <w:lang w:val="es-AR"/>
+        </w:rPr>
+        <w:t> VRAM.</w:t>
+      </w:r>
+    </w:p>
+    <w:p>
+      <w:pPr>
+        <w:numPr>
+          <w:ilvl w:val="0"/>
+          <w:numId w:val="1"/>
+        </w:numPr>
+        <w:shd w:val="clear" w:color="auto" w:fill="FFFFFF"/>
+        <w:spacing w:after="60" w:line="240" w:lineRule="auto"/>
+        <w:ind w:left="450"/>
+        <w:rPr>
+          <w:rFonts w:eastAsia="Times New Roman" w:cstheme="minorHAnsi"/>
+          <w:color w:val="202124"/>
+          <w:szCs w:val="24"/>
+          <w:lang w:val="es-AR"/>
+        </w:rPr>
+      </w:pPr>
+      <w:r>
+        <w:rPr>
+          <w:rFonts w:eastAsia="Times New Roman" w:cstheme="minorHAnsi"/>
+          <w:color w:val="202124"/>
+          <w:szCs w:val="24"/>
+          <w:lang w:val="es-AR"/>
+        </w:rPr>
+        <w:t>70 GB </w:t>
+      </w:r>
+      <w:r>
+        <w:rPr>
+          <w:rFonts w:eastAsia="Times New Roman" w:cstheme="minorHAnsi"/>
+          <w:b/>
+          <w:bCs/>
+          <w:color w:val="202124"/>
+          <w:szCs w:val="24"/>
+          <w:lang w:val="es-AR"/>
+        </w:rPr>
+        <w:t>de</w:t>
+      </w:r>
+      <w:r>
+        <w:rPr>
+          <w:rFonts w:eastAsia="Times New Roman" w:cstheme="minorHAnsi"/>
+          <w:color w:val="202124"/>
+          <w:szCs w:val="24"/>
+          <w:lang w:val="es-AR"/>
+        </w:rPr>
+        <w:t> espacio en disco, recomendable SSD.</w:t>
+      </w:r>
+    </w:p>
+    <w:p>
+      <w:pPr>
+        <w:rPr>
+          <w:lang w:val="es-AR"/>
+        </w:rPr>
+      </w:pPr>
+    </w:p>
+    <w:p>
+      <w:pPr>
+        <w:rPr>
+          <w:lang w:val="es-AR"/>
+        </w:rPr>
+      </w:pPr>
+      <w:r>
+        <w:rPr>
+          <w:lang w:val="es-AR"/>
+        </w:rPr>
+        <w:t xml:space="preserve"> </w:t>
+      </w:r>
+      <w:proofErr w:type="spellStart"/>
+      <w:r>
+        <w:rPr>
+          <w:lang w:val="es-AR"/>
+        </w:rPr>
+        <w:t>Amd</w:t>
+      </w:r>
+      <w:proofErr w:type="spellEnd"/>
+      <w:r>
+        <w:rPr>
+          <w:lang w:val="es-AR"/>
+        </w:rPr>
+        <w:t xml:space="preserve"> </w:t>
+      </w:r>
+      <w:proofErr w:type="spellStart"/>
+      <w:r>
+        <w:rPr>
+          <w:lang w:val="es-AR"/>
+        </w:rPr>
+        <w:t>Ryze</w:t>
+      </w:r>
+      <w:proofErr w:type="spellEnd"/>
+      <w:r>
+        <w:rPr>
+          <w:lang w:val="es-AR"/>
+        </w:rPr>
+        <w:t xml:space="preserve"> es uno de </w:t>
+      </w:r>
       <w:r>
         <w:rPr>
           <w:lang w:val="es-AR"/>
@@ -368,9 +738,8 @@
         <w:rPr>
           <w:lang w:val="es-AR"/>
         </w:rPr>
-        <w:t xml:space="preserve"> mejores</w:t>
-      </w:r>
-      <w:proofErr w:type="gramEnd"/>
+        <w:t>mejores</w:t>
+      </w:r>
       <w:r>
         <w:rPr>
           <w:lang w:val="es-AR"/>
@@ -404,6 +773,7 @@
         </w:rPr>
         <w:t xml:space="preserve">● </w:t>
       </w:r>
+      <w:bookmarkStart w:id="0" w:name="_GoBack"/>
       <w:proofErr w:type="spellStart"/>
       <w:r>
         <w:rPr>
@@ -418,26 +788,251 @@
         </w:rPr>
         <w:t xml:space="preserve"> a8 9600</w:t>
       </w:r>
-      <w:r>
-        <w:rPr>
-          <w:lang w:val="es-AR"/>
-        </w:rPr>
-        <w:t xml:space="preserve">: es para </w:t>
-      </w:r>
-      <w:proofErr w:type="spellStart"/>
-      <w:r>
-        <w:rPr>
-          <w:lang w:val="es-AR"/>
-        </w:rPr>
-        <w:t>Matilda</w:t>
-      </w:r>
-      <w:proofErr w:type="spellEnd"/>
-      <w:r>
-        <w:rPr>
-          <w:lang w:val="es-AR"/>
-        </w:rPr>
-        <w:t xml:space="preserve"> ya que </w:t>
-      </w:r>
+      <w:bookmarkEnd w:id="0"/>
+      <w:r>
+        <w:rPr>
+          <w:lang w:val="es-AR"/>
+        </w:rPr>
+        <w:t xml:space="preserve">: </w:t>
+      </w:r>
+      <w:r>
+        <w:rPr>
+          <w:lang w:val="es-AR"/>
+        </w:rPr>
+        <w:t xml:space="preserve">es para el hermano mayor, ya que los requisitos mínimos de </w:t>
+      </w:r>
+      <w:proofErr w:type="spellStart"/>
+      <w:r>
+        <w:rPr>
+          <w:lang w:val="es-AR"/>
+        </w:rPr>
+        <w:t>Wondershare</w:t>
+      </w:r>
+      <w:proofErr w:type="spellEnd"/>
+      <w:r>
+        <w:rPr>
+          <w:lang w:val="es-AR"/>
+        </w:rPr>
+        <w:t xml:space="preserve"> </w:t>
+      </w:r>
+      <w:proofErr w:type="spellStart"/>
+      <w:r>
+        <w:rPr>
+          <w:lang w:val="es-AR"/>
+        </w:rPr>
+        <w:t>Filmora</w:t>
+      </w:r>
+      <w:proofErr w:type="spellEnd"/>
+      <w:r>
+        <w:rPr>
+          <w:lang w:val="es-AR"/>
+        </w:rPr>
+        <w:t xml:space="preserve"> X</w:t>
+      </w:r>
+      <w:r>
+        <w:rPr>
+          <w:lang w:val="es-AR"/>
+        </w:rPr>
+        <w:t xml:space="preserve"> son:</w:t>
+      </w:r>
+    </w:p>
+    <w:p>
+      <w:pPr>
+        <w:numPr>
+          <w:ilvl w:val="0"/>
+          <w:numId w:val="2"/>
+        </w:numPr>
+        <w:spacing w:line="240" w:lineRule="auto"/>
+      </w:pPr>
+      <w:r>
+        <w:t>Windows: Microsoft Windows 10 (64-bit), Microsoft Windows 8 (64-bit)</w:t>
+      </w:r>
+    </w:p>
+    <w:p>
+      <w:pPr>
+        <w:numPr>
+          <w:ilvl w:val="0"/>
+          <w:numId w:val="2"/>
+        </w:numPr>
+        <w:spacing w:line="240" w:lineRule="auto"/>
+        <w:rPr>
+          <w:lang w:val="es-AR"/>
+        </w:rPr>
+      </w:pPr>
+      <w:r>
+        <w:rPr>
+          <w:lang w:val="es-AR"/>
+        </w:rPr>
+        <w:t xml:space="preserve">Apple: </w:t>
+      </w:r>
+      <w:proofErr w:type="spellStart"/>
+      <w:r>
+        <w:rPr>
+          <w:lang w:val="es-AR"/>
+        </w:rPr>
+        <w:t>macOS</w:t>
+      </w:r>
+      <w:proofErr w:type="spellEnd"/>
+      <w:r>
+        <w:rPr>
+          <w:lang w:val="es-AR"/>
+        </w:rPr>
+        <w:t xml:space="preserve"> 10.14 </w:t>
+      </w:r>
+      <w:proofErr w:type="spellStart"/>
+      <w:r>
+        <w:rPr>
+          <w:lang w:val="es-AR"/>
+        </w:rPr>
+        <w:t>Mojave</w:t>
+      </w:r>
+      <w:proofErr w:type="spellEnd"/>
+      <w:r>
+        <w:rPr>
+          <w:lang w:val="es-AR"/>
+        </w:rPr>
+        <w:t xml:space="preserve">, </w:t>
+      </w:r>
+      <w:proofErr w:type="spellStart"/>
+      <w:r>
+        <w:rPr>
+          <w:lang w:val="es-AR"/>
+        </w:rPr>
+        <w:t>macOS</w:t>
+      </w:r>
+      <w:proofErr w:type="spellEnd"/>
+      <w:r>
+        <w:rPr>
+          <w:lang w:val="es-AR"/>
+        </w:rPr>
+        <w:t xml:space="preserve"> 10.13 High Sierra, OS </w:t>
+      </w:r>
+      <w:r>
+        <w:rPr>
+          <w:b/>
+          <w:bCs/>
+          <w:lang w:val="es-AR"/>
+        </w:rPr>
+        <w:t>X</w:t>
+      </w:r>
+      <w:r>
+        <w:rPr>
+          <w:lang w:val="es-AR"/>
+        </w:rPr>
+        <w:t> 10.12 Sierra, OS </w:t>
+      </w:r>
+      <w:r>
+        <w:rPr>
+          <w:b/>
+          <w:bCs/>
+          <w:lang w:val="es-AR"/>
+        </w:rPr>
+        <w:t>X</w:t>
+      </w:r>
+      <w:r>
+        <w:rPr>
+          <w:lang w:val="es-AR"/>
+        </w:rPr>
+        <w:t xml:space="preserve"> 10.11 El </w:t>
+      </w:r>
+      <w:proofErr w:type="spellStart"/>
+      <w:r>
+        <w:rPr>
+          <w:lang w:val="es-AR"/>
+        </w:rPr>
+        <w:t>Capitan</w:t>
+      </w:r>
+      <w:proofErr w:type="spellEnd"/>
+      <w:r>
+        <w:rPr>
+          <w:lang w:val="es-AR"/>
+        </w:rPr>
+        <w:t>.</w:t>
+      </w:r>
+    </w:p>
+    <w:p>
+      <w:pPr>
+        <w:numPr>
+          <w:ilvl w:val="0"/>
+          <w:numId w:val="2"/>
+        </w:numPr>
+        <w:spacing w:line="240" w:lineRule="auto"/>
+        <w:rPr>
+          <w:lang w:val="es-AR"/>
+        </w:rPr>
+      </w:pPr>
+      <w:r>
+        <w:rPr>
+          <w:lang w:val="es-AR"/>
+        </w:rPr>
+        <w:lastRenderedPageBreak/>
+        <w:t>Conexión a Internet: Requerido </w:t>
+      </w:r>
+      <w:r>
+        <w:rPr>
+          <w:b/>
+          <w:bCs/>
+          <w:lang w:val="es-AR"/>
+        </w:rPr>
+        <w:t>para</w:t>
+      </w:r>
+      <w:r>
+        <w:rPr>
+          <w:lang w:val="es-AR"/>
+        </w:rPr>
+        <w:t> activación en línea.</w:t>
+      </w:r>
+    </w:p>
+    <w:p>
+      <w:pPr>
+        <w:numPr>
+          <w:ilvl w:val="0"/>
+          <w:numId w:val="2"/>
+        </w:numPr>
+        <w:spacing w:line="240" w:lineRule="auto"/>
+      </w:pPr>
+      <w:proofErr w:type="spellStart"/>
+      <w:r>
+        <w:t>Procesador</w:t>
+      </w:r>
+      <w:proofErr w:type="spellEnd"/>
+      <w:r>
+        <w:t xml:space="preserve">: Intel Core i3, Core i5, Core i7 o </w:t>
+      </w:r>
+      <w:proofErr w:type="spellStart"/>
+      <w:r>
+        <w:t>equivalente</w:t>
+      </w:r>
+      <w:proofErr w:type="spellEnd"/>
+      <w:r>
+        <w:t xml:space="preserve"> a AMD.</w:t>
+      </w:r>
+    </w:p>
+    <w:p>
+      <w:pPr>
+        <w:numPr>
+          <w:ilvl w:val="0"/>
+          <w:numId w:val="2"/>
+        </w:numPr>
+        <w:spacing w:line="240" w:lineRule="auto"/>
+      </w:pPr>
+      <w:r>
+        <w:t>RAM: 4GB.</w:t>
+      </w:r>
+    </w:p>
+    <w:p>
+      <w:pPr>
+        <w:rPr>
+          <w:lang w:val="es-AR"/>
+        </w:rPr>
+      </w:pPr>
+    </w:p>
+    <w:p>
+      <w:pPr>
+        <w:rPr>
+          <w:lang w:val="es-AR"/>
+        </w:rPr>
+      </w:pPr>
       <w:r>
         <w:rPr>
           <w:lang w:val="es-AR"/>
@@ -454,21 +1049,7 @@
         <w:rPr>
           <w:lang w:val="es-AR"/>
         </w:rPr>
-        <w:t xml:space="preserve"> consolas de juegos líderes. Para aquellos que buscan la potencia y el rendimiento de una tarjeta gráfica discreta, los procesadores AMD Athlon™ X4 brindan el rendimiento de cuatro núcleos que se necesita para admitir estas características. Además, estas dos opciones utilizan la plataforma AM4 avanzada y preparada para el futuro de AMD que admite todas las actualizaciones hasta el increíblemente eficaz procesador </w:t>
-      </w:r>
-      <w:proofErr w:type="spellStart"/>
-      <w:r>
-        <w:rPr>
-          <w:lang w:val="es-AR"/>
-        </w:rPr>
-        <w:t>Ryzen</w:t>
-      </w:r>
-      <w:proofErr w:type="spellEnd"/>
-      <w:r>
-        <w:rPr>
-          <w:lang w:val="es-AR"/>
-        </w:rPr>
-        <w:t>™ 7 1800X.</w:t>
+        <w:t xml:space="preserve"> consolas de juegos líderes. Para aquellos que buscan la potencia y el rendimiento de una tarjeta gráfica discreta, los procesadores AMD Athlon™ X4 brindan el rendimiento de cuatro núcleos que se necesita para admitir estas características. </w:t>
       </w:r>
     </w:p>
     <w:p>
@@ -495,13 +1076,7 @@
         <w:rPr>
           <w:lang w:val="es-AR"/>
         </w:rPr>
-        <w:t xml:space="preserve"> i3 3230</w:t>
-      </w:r>
-      <w:r>
-        <w:rPr>
-          <w:lang w:val="es-AR"/>
-        </w:rPr>
-        <w:t>:</w:t>
+        <w:t xml:space="preserve"> i3 3230:</w:t>
       </w:r>
       <w:r>
         <w:rPr>
@@ -544,6 +1119,315 @@
     </w:sectPr>
   </w:body>
 </w:document>
+</file>
+
+<file path=word/numbering.xml><?xml version="1.0" encoding="utf-8"?>
+<w:numbering xmlns:wpc="http://schemas.microsoft.com/office/word/2010/wordprocessingCanvas" xmlns:cx="http://schemas.microsoft.com/office/drawing/2014/chartex" xmlns:mc="http://schemas.openxmlformats.org/markup-compatibility/2006" xmlns:o="urn:schemas-microsoft-com:office:office" xmlns:r="http://schemas.openxmlformats.org/officeDocument/2006/relationships" xmlns:m="http://schemas.openxmlformats.org/officeDocument/2006/math" xmlns:v="urn:schemas-microsoft-com:vml" xmlns:wp14="http://schemas.microsoft.com/office/word/2010/wordprocessingDrawing" xmlns:wp="http://schemas.openxmlformats.org/drawingml/2006/wordprocessingDrawing" xmlns:w10="urn:schemas-microsoft-com:office:word" xmlns:w="http://schemas.openxmlformats.org/wordprocessingml/2006/main" xmlns:w14="http://schemas.microsoft.com/office/word/2010/wordml" xmlns:w15="http://schemas.microsoft.com/office/word/2012/wordml" xmlns:w16se="http://schemas.microsoft.com/office/word/2015/wordml/symex" xmlns:wpg="http://schemas.microsoft.com/office/word/2010/wordprocessingGroup" xmlns:wpi="http://schemas.microsoft.com/office/word/2010/wordprocessingInk" xmlns:wne="http://schemas.microsoft.com/office/word/2006/wordml" xmlns:wps="http://schemas.microsoft.com/office/word/2010/wordprocessingShape" mc:Ignorable="w14 w15 w16se wp14">
+  <w:abstractNum w:abstractNumId="0" w15:restartNumberingAfterBreak="0">
+    <w:nsid w:val="630F13B0"/>
+    <w:multiLevelType w:val="multilevel"/>
+    <w:tmpl w:val="1536F9E6"/>
+    <w:lvl w:ilvl="0">
+      <w:start w:val="1"/>
+      <w:numFmt w:val="bullet"/>
+      <w:lvlText w:val=""/>
+      <w:lvlJc w:val="left"/>
+      <w:pPr>
+        <w:tabs>
+          <w:tab w:val="num" w:pos="720"/>
+        </w:tabs>
+        <w:ind w:left="720" w:hanging="360"/>
+      </w:pPr>
+      <w:rPr>
+        <w:rFonts w:ascii="Symbol" w:hAnsi="Symbol" w:hint="default"/>
+        <w:sz w:val="20"/>
+      </w:rPr>
+    </w:lvl>
+    <w:lvl w:ilvl="1" w:tentative="1">
+      <w:start w:val="1"/>
+      <w:numFmt w:val="bullet"/>
+      <w:lvlText w:val="o"/>
+      <w:lvlJc w:val="left"/>
+      <w:pPr>
+        <w:tabs>
+          <w:tab w:val="num" w:pos="1440"/>
+        </w:tabs>
+        <w:ind w:left="1440" w:hanging="360"/>
+      </w:pPr>
+      <w:rPr>
+        <w:rFonts w:ascii="Courier New" w:hAnsi="Courier New" w:hint="default"/>
+        <w:sz w:val="20"/>
+      </w:rPr>
+    </w:lvl>
+    <w:lvl w:ilvl="2" w:tentative="1">
+      <w:start w:val="1"/>
+      <w:numFmt w:val="bullet"/>
+      <w:lvlText w:val=""/>
+      <w:lvlJc w:val="left"/>
+      <w:pPr>
+        <w:tabs>
+          <w:tab w:val="num" w:pos="2160"/>
+        </w:tabs>
+        <w:ind w:left="2160" w:hanging="360"/>
+      </w:pPr>
+      <w:rPr>
+        <w:rFonts w:ascii="Wingdings" w:hAnsi="Wingdings" w:hint="default"/>
+        <w:sz w:val="20"/>
+      </w:rPr>
+    </w:lvl>
+    <w:lvl w:ilvl="3" w:tentative="1">
+      <w:start w:val="1"/>
+      <w:numFmt w:val="bullet"/>
+      <w:lvlText w:val=""/>
+      <w:lvlJc w:val="left"/>
+      <w:pPr>
+        <w:tabs>
+          <w:tab w:val="num" w:pos="2880"/>
+        </w:tabs>
+        <w:ind w:left="2880" w:hanging="360"/>
+      </w:pPr>
+      <w:rPr>
+        <w:rFonts w:ascii="Wingdings" w:hAnsi="Wingdings" w:hint="default"/>
+        <w:sz w:val="20"/>
+      </w:rPr>
+    </w:lvl>
+    <w:lvl w:ilvl="4" w:tentative="1">
+      <w:start w:val="1"/>
+      <w:numFmt w:val="bullet"/>
+      <w:lvlText w:val=""/>
+      <w:lvlJc w:val="left"/>
+      <w:pPr>
+        <w:tabs>
+          <w:tab w:val="num" w:pos="3600"/>
+        </w:tabs>
+        <w:ind w:left="3600" w:hanging="360"/>
+      </w:pPr>
+      <w:rPr>
+        <w:rFonts w:ascii="Wingdings" w:hAnsi="Wingdings" w:hint="default"/>
+        <w:sz w:val="20"/>
+      </w:rPr>
+    </w:lvl>
+    <w:lvl w:ilvl="5" w:tentative="1">
+      <w:start w:val="1"/>
+      <w:numFmt w:val="bullet"/>
+      <w:lvlText w:val=""/>
+      <w:lvlJc w:val="left"/>
+      <w:pPr>
+        <w:tabs>
+          <w:tab w:val="num" w:pos="4320"/>
+        </w:tabs>
+        <w:ind w:left="4320" w:hanging="360"/>
+      </w:pPr>
+      <w:rPr>
+        <w:rFonts w:ascii="Wingdings" w:hAnsi="Wingdings" w:hint="default"/>
+        <w:sz w:val="20"/>
+      </w:rPr>
+    </w:lvl>
+    <w:lvl w:ilvl="6" w:tentative="1">
+      <w:start w:val="1"/>
+      <w:numFmt w:val="bullet"/>
+      <w:lvlText w:val=""/>
+      <w:lvlJc w:val="left"/>
+      <w:pPr>
+        <w:tabs>
+          <w:tab w:val="num" w:pos="5040"/>
+        </w:tabs>
+        <w:ind w:left="5040" w:hanging="360"/>
+      </w:pPr>
+      <w:rPr>
+        <w:rFonts w:ascii="Wingdings" w:hAnsi="Wingdings" w:hint="default"/>
+        <w:sz w:val="20"/>
+      </w:rPr>
+    </w:lvl>
+    <w:lvl w:ilvl="7" w:tentative="1">
+      <w:start w:val="1"/>
+      <w:numFmt w:val="bullet"/>
+      <w:lvlText w:val=""/>
+      <w:lvlJc w:val="left"/>
+      <w:pPr>
+        <w:tabs>
+          <w:tab w:val="num" w:pos="5760"/>
+        </w:tabs>
+        <w:ind w:left="5760" w:hanging="360"/>
+      </w:pPr>
+      <w:rPr>
+        <w:rFonts w:ascii="Wingdings" w:hAnsi="Wingdings" w:hint="default"/>
+        <w:sz w:val="20"/>
+      </w:rPr>
+    </w:lvl>
+    <w:lvl w:ilvl="8" w:tentative="1">
+      <w:start w:val="1"/>
+      <w:numFmt w:val="bullet"/>
+      <w:lvlText w:val=""/>
+      <w:lvlJc w:val="left"/>
+      <w:pPr>
+        <w:tabs>
+          <w:tab w:val="num" w:pos="6480"/>
+        </w:tabs>
+        <w:ind w:left="6480" w:hanging="360"/>
+      </w:pPr>
+      <w:rPr>
+        <w:rFonts w:ascii="Wingdings" w:hAnsi="Wingdings" w:hint="default"/>
+        <w:sz w:val="20"/>
+      </w:rPr>
+    </w:lvl>
+  </w:abstractNum>
+  <w:abstractNum w:abstractNumId="1" w15:restartNumberingAfterBreak="0">
+    <w:nsid w:val="6D4958AF"/>
+    <w:multiLevelType w:val="multilevel"/>
+    <w:tmpl w:val="11BCD460"/>
+    <w:lvl w:ilvl="0">
+      <w:start w:val="1"/>
+      <w:numFmt w:val="bullet"/>
+      <w:lvlText w:val=""/>
+      <w:lvlJc w:val="left"/>
+      <w:pPr>
+        <w:tabs>
+          <w:tab w:val="num" w:pos="720"/>
+        </w:tabs>
+        <w:ind w:left="720" w:hanging="360"/>
+      </w:pPr>
+      <w:rPr>
+        <w:rFonts w:ascii="Symbol" w:hAnsi="Symbol" w:hint="default"/>
+        <w:sz w:val="20"/>
+      </w:rPr>
+    </w:lvl>
+    <w:lvl w:ilvl="1" w:tentative="1">
+      <w:start w:val="1"/>
+      <w:numFmt w:val="bullet"/>
+      <w:lvlText w:val="o"/>
+      <w:lvlJc w:val="left"/>
+      <w:pPr>
+        <w:tabs>
+          <w:tab w:val="num" w:pos="1440"/>
+        </w:tabs>
+        <w:ind w:left="1440" w:hanging="360"/>
+      </w:pPr>
+      <w:rPr>
+        <w:rFonts w:ascii="Courier New" w:hAnsi="Courier New" w:hint="default"/>
+        <w:sz w:val="20"/>
+      </w:rPr>
+    </w:lvl>
+    <w:lvl w:ilvl="2" w:tentative="1">
+      <w:start w:val="1"/>
+      <w:numFmt w:val="bullet"/>
+      <w:lvlText w:val=""/>
+      <w:lvlJc w:val="left"/>
+      <w:pPr>
+        <w:tabs>
+          <w:tab w:val="num" w:pos="2160"/>
+        </w:tabs>
+        <w:ind w:left="2160" w:hanging="360"/>
+      </w:pPr>
+      <w:rPr>
+        <w:rFonts w:ascii="Wingdings" w:hAnsi="Wingdings" w:hint="default"/>
+        <w:sz w:val="20"/>
+      </w:rPr>
+    </w:lvl>
+    <w:lvl w:ilvl="3" w:tentative="1">
+      <w:start w:val="1"/>
+      <w:numFmt w:val="bullet"/>
+      <w:lvlText w:val=""/>
+      <w:lvlJc w:val="left"/>
+      <w:pPr>
+        <w:tabs>
+          <w:tab w:val="num" w:pos="2880"/>
+        </w:tabs>
+        <w:ind w:left="2880" w:hanging="360"/>
+      </w:pPr>
+      <w:rPr>
+        <w:rFonts w:ascii="Wingdings" w:hAnsi="Wingdings" w:hint="default"/>
+        <w:sz w:val="20"/>
+      </w:rPr>
+    </w:lvl>
+    <w:lvl w:ilvl="4" w:tentative="1">
+      <w:start w:val="1"/>
+      <w:numFmt w:val="bullet"/>
+      <w:lvlText w:val=""/>
+      <w:lvlJc w:val="left"/>
+      <w:pPr>
+        <w:tabs>
+          <w:tab w:val="num" w:pos="3600"/>
+        </w:tabs>
+        <w:ind w:left="3600" w:hanging="360"/>
+      </w:pPr>
+      <w:rPr>
+        <w:rFonts w:ascii="Wingdings" w:hAnsi="Wingdings" w:hint="default"/>
+        <w:sz w:val="20"/>
+      </w:rPr>
+    </w:lvl>
+    <w:lvl w:ilvl="5" w:tentative="1">
+      <w:start w:val="1"/>
+      <w:numFmt w:val="bullet"/>
+      <w:lvlText w:val=""/>
+      <w:lvlJc w:val="left"/>
+      <w:pPr>
+        <w:tabs>
+          <w:tab w:val="num" w:pos="4320"/>
+        </w:tabs>
+        <w:ind w:left="4320" w:hanging="360"/>
+      </w:pPr>
+      <w:rPr>
+        <w:rFonts w:ascii="Wingdings" w:hAnsi="Wingdings" w:hint="default"/>
+        <w:sz w:val="20"/>
+      </w:rPr>
+    </w:lvl>
+    <w:lvl w:ilvl="6" w:tentative="1">
+      <w:start w:val="1"/>
+      <w:numFmt w:val="bullet"/>
+      <w:lvlText w:val=""/>
+      <w:lvlJc w:val="left"/>
+      <w:pPr>
+        <w:tabs>
+          <w:tab w:val="num" w:pos="5040"/>
+        </w:tabs>
+        <w:ind w:left="5040" w:hanging="360"/>
+      </w:pPr>
+      <w:rPr>
+        <w:rFonts w:ascii="Wingdings" w:hAnsi="Wingdings" w:hint="default"/>
+        <w:sz w:val="20"/>
+      </w:rPr>
+    </w:lvl>
+    <w:lvl w:ilvl="7" w:tentative="1">
+      <w:start w:val="1"/>
+      <w:numFmt w:val="bullet"/>
+      <w:lvlText w:val=""/>
+      <w:lvlJc w:val="left"/>
+      <w:pPr>
+        <w:tabs>
+          <w:tab w:val="num" w:pos="5760"/>
+        </w:tabs>
+        <w:ind w:left="5760" w:hanging="360"/>
+      </w:pPr>
+      <w:rPr>
+        <w:rFonts w:ascii="Wingdings" w:hAnsi="Wingdings" w:hint="default"/>
+        <w:sz w:val="20"/>
+      </w:rPr>
+    </w:lvl>
+    <w:lvl w:ilvl="8" w:tentative="1">
+      <w:start w:val="1"/>
+      <w:numFmt w:val="bullet"/>
+      <w:lvlText w:val=""/>
+      <w:lvlJc w:val="left"/>
+      <w:pPr>
+        <w:tabs>
+          <w:tab w:val="num" w:pos="6480"/>
+        </w:tabs>
+        <w:ind w:left="6480" w:hanging="360"/>
+      </w:pPr>
+      <w:rPr>
+        <w:rFonts w:ascii="Wingdings" w:hAnsi="Wingdings" w:hint="default"/>
+        <w:sz w:val="20"/>
+      </w:rPr>
+    </w:lvl>
+  </w:abstractNum>
+  <w:num w:numId="1">
+    <w:abstractNumId w:val="1"/>
+  </w:num>
+  <w:num w:numId="2">
+    <w:abstractNumId w:val="0"/>
+  </w:num>
+</w:numbering>
 </file>
 
 <file path=word/styles.xml><?xml version="1.0" encoding="utf-8"?>
@@ -943,7 +1827,6 @@
   <w:style w:type="character" w:default="1" w:styleId="Fuentedeprrafopredeter">
     <w:name w:val="Default Paragraph Font"/>
     <w:uiPriority w:val="1"/>
-    <w:semiHidden/>
     <w:unhideWhenUsed/>
   </w:style>
   <w:style w:type="table" w:default="1" w:styleId="Tablanormal">

</xml_diff>